<commit_message>
First working prototype quiz
</commit_message>
<xml_diff>
--- a/quizzes/proto/Documentation.docx
+++ b/quizzes/proto/Documentation.docx
@@ -193,7 +193,23 @@
           <w:szCs w:val="40"/>
           <w:lang w:val="ru-RU"/>
         </w:rPr>
-        <w:t xml:space="preserve">[1-6] – опции ответа на вопрос содержит </w:t>
+        <w:t>[1-</w:t>
+      </w:r>
+      <w:r>
+        <w:rPr>
+          <w:sz w:val="40"/>
+          <w:szCs w:val="40"/>
+          <w:lang w:val="ru-RU"/>
+        </w:rPr>
+        <w:t>4</w:t>
+      </w:r>
+      <w:r>
+        <w:rPr>
+          <w:sz w:val="40"/>
+          <w:szCs w:val="40"/>
+          <w:lang w:val="ru-RU"/>
+        </w:rPr>
+        <w:t xml:space="preserve">] – опции ответа на вопрос содержит </w:t>
       </w:r>
       <w:r>
         <w:rPr>
@@ -390,150 +406,6 @@
           <w:sz w:val="40"/>
           <w:szCs w:val="40"/>
           <w:highlight w:val="lightGray"/>
-          <w:lang w:val="en-US"/>
-        </w:rPr>
-        <w:t>endings</w:t>
-      </w:r>
-      <w:r>
-        <w:rPr>
-          <w:sz w:val="40"/>
-          <w:szCs w:val="40"/>
-          <w:lang w:val="ru-RU"/>
-        </w:rPr>
-        <w:t xml:space="preserve"> – </w:t>
-      </w:r>
-      <w:r>
-        <w:rPr>
-          <w:sz w:val="40"/>
-          <w:szCs w:val="40"/>
-          <w:lang w:val="ru-RU"/>
-        </w:rPr>
-        <w:t>Содержит текст конца квиза в зависимости от правльных ответов</w:t>
-      </w:r>
-      <w:r>
-        <w:rPr>
-          <w:sz w:val="40"/>
-          <w:szCs w:val="40"/>
-          <w:lang w:val="ru-RU"/>
-        </w:rPr>
-        <w:t xml:space="preserve">(Должны быть отсортированы по убыванию </w:t>
-      </w:r>
-      <w:r>
-        <w:rPr>
-          <w:sz w:val="40"/>
-          <w:szCs w:val="40"/>
-          <w:lang w:val="ru-RU"/>
-        </w:rPr>
-        <w:t>correctAnswersNeed</w:t>
-      </w:r>
-      <w:r>
-        <w:rPr>
-          <w:sz w:val="40"/>
-          <w:szCs w:val="40"/>
-          <w:lang w:val="ru-RU"/>
-        </w:rPr>
-        <w:t>)</w:t>
-      </w:r>
-      <w:r>
-        <w:rPr>
-          <w:sz w:val="40"/>
-          <w:szCs w:val="40"/>
-          <w:lang w:val="ru-RU"/>
-        </w:rPr>
-        <w:t>:</w:t>
-      </w:r>
-    </w:p>
-    <w:p>
-      <w:pPr>
-        <w:pStyle w:val="a3"/>
-        <w:numPr>
-          <w:ilvl w:val="0"/>
-          <w:numId w:val="3"/>
-        </w:numPr>
-        <w:rPr>
-          <w:sz w:val="40"/>
-          <w:szCs w:val="40"/>
-          <w:lang w:val="ru-RU"/>
-        </w:rPr>
-      </w:pPr>
-      <w:r>
-        <w:rPr>
-          <w:sz w:val="40"/>
-          <w:szCs w:val="40"/>
-          <w:highlight w:val="lightGray"/>
-          <w:lang w:val="en-US"/>
-        </w:rPr>
-        <w:t>text</w:t>
-      </w:r>
-      <w:r>
-        <w:rPr>
-          <w:sz w:val="40"/>
-          <w:szCs w:val="40"/>
-          <w:lang w:val="en-US"/>
-        </w:rPr>
-        <w:t xml:space="preserve"> – </w:t>
-      </w:r>
-      <w:r>
-        <w:rPr>
-          <w:sz w:val="40"/>
-          <w:szCs w:val="40"/>
-          <w:lang w:val="ru-RU"/>
-        </w:rPr>
-        <w:t>Текст</w:t>
-      </w:r>
-    </w:p>
-    <w:p>
-      <w:pPr>
-        <w:pStyle w:val="a3"/>
-        <w:numPr>
-          <w:ilvl w:val="0"/>
-          <w:numId w:val="3"/>
-        </w:numPr>
-        <w:rPr>
-          <w:sz w:val="40"/>
-          <w:szCs w:val="40"/>
-          <w:lang w:val="ru-RU"/>
-        </w:rPr>
-      </w:pPr>
-      <w:r>
-        <w:rPr>
-          <w:sz w:val="40"/>
-          <w:szCs w:val="40"/>
-          <w:highlight w:val="lightGray"/>
-          <w:lang w:val="en-US"/>
-        </w:rPr>
-        <w:t>correctAnswersNeed</w:t>
-      </w:r>
-      <w:r>
-        <w:rPr>
-          <w:sz w:val="40"/>
-          <w:szCs w:val="40"/>
-          <w:lang w:val="en-US"/>
-        </w:rPr>
-        <w:t xml:space="preserve"> – </w:t>
-      </w:r>
-      <w:r>
-        <w:rPr>
-          <w:sz w:val="40"/>
-          <w:szCs w:val="40"/>
-          <w:lang w:val="ru-RU"/>
-        </w:rPr>
-        <w:t>Количество необходимых правильных ответов</w:t>
-      </w:r>
-    </w:p>
-    <w:p>
-      <w:pPr>
-        <w:rPr>
-          <w:sz w:val="40"/>
-          <w:szCs w:val="40"/>
-          <w:lang w:val="ru-RU"/>
-        </w:rPr>
-      </w:pPr>
-      <w:r>
-        <w:rPr>
-          <w:sz w:val="40"/>
-          <w:szCs w:val="40"/>
-          <w:highlight w:val="lightGray"/>
           <w:lang w:val="ru-RU"/>
         </w:rPr>
         <w:t>endButtonTextToBeginQuiz</w:t>
@@ -578,48 +450,6 @@
           <w:highlight w:val="lightGray"/>
           <w:lang w:val="ru-RU"/>
         </w:rPr>
-        <w:t>endButtonTextToMainPage</w:t>
-      </w:r>
-      <w:r>
-        <w:rPr>
-          <w:sz w:val="40"/>
-          <w:szCs w:val="40"/>
-          <w:lang w:val="ru-RU"/>
-        </w:rPr>
-        <w:t xml:space="preserve"> </w:t>
-      </w:r>
-      <w:r>
-        <w:rPr>
-          <w:sz w:val="40"/>
-          <w:szCs w:val="40"/>
-          <w:lang w:val="ru-RU"/>
-        </w:rPr>
-        <w:t xml:space="preserve">- </w:t>
-      </w:r>
-      <w:r>
-        <w:rPr>
-          <w:sz w:val="40"/>
-          <w:szCs w:val="40"/>
-          <w:lang w:val="ru-RU"/>
-        </w:rPr>
-        <w:t>Текст для кнопки ссылки на главную страницу</w:t>
-      </w:r>
-    </w:p>
-    <w:p>
-      <w:pPr>
-        <w:rPr>
-          <w:sz w:val="40"/>
-          <w:szCs w:val="40"/>
-          <w:lang w:val="ru-RU"/>
-        </w:rPr>
-      </w:pPr>
-      <w:r>
-        <w:rPr>
-          <w:sz w:val="40"/>
-          <w:szCs w:val="40"/>
-          <w:highlight w:val="lightGray"/>
-          <w:lang w:val="ru-RU"/>
-        </w:rPr>
         <w:t>beginMainText</w:t>
       </w:r>
       <w:r>
@@ -672,7 +502,6 @@
           <w:highlight w:val="lightGray"/>
           <w:lang w:val="ru-RU"/>
         </w:rPr>
-        <w:lastRenderedPageBreak/>
         <w:t>nextQuestionText</w:t>
       </w:r>
       <w:r>
@@ -769,7 +598,25 @@
           <w:highlight w:val="lightGray"/>
           <w:lang w:val="ru-RU"/>
         </w:rPr>
-        <w:t>[1-6]</w:t>
+        <w:t>[1-</w:t>
+      </w:r>
+      <w:r>
+        <w:rPr>
+          <w:sz w:val="40"/>
+          <w:szCs w:val="40"/>
+          <w:highlight w:val="lightGray"/>
+          <w:lang w:val="en-US"/>
+        </w:rPr>
+        <w:t>4</w:t>
+      </w:r>
+      <w:r>
+        <w:rPr>
+          <w:sz w:val="40"/>
+          <w:szCs w:val="40"/>
+          <w:highlight w:val="lightGray"/>
+          <w:lang w:val="ru-RU"/>
+        </w:rPr>
+        <w:t>]</w:t>
       </w:r>
       <w:r>
         <w:rPr>
@@ -862,6 +709,7 @@
           <w:highlight w:val="lightGray"/>
           <w:lang w:val="en-US"/>
         </w:rPr>
+        <w:lastRenderedPageBreak/>
         <w:t>endButtonToBegin</w:t>
       </w:r>
       <w:r>
@@ -1045,6 +893,7 @@
         <w:rPr>
           <w:sz w:val="40"/>
           <w:szCs w:val="40"/>
+          <w:highlight w:val="lightGray"/>
           <w:lang w:val="ru-RU"/>
         </w:rPr>
         <w:t>currentAnswer</w:t>
@@ -1166,7 +1015,6 @@
           <w:szCs w:val="40"/>
           <w:lang w:val="en-US"/>
         </w:rPr>
-        <w:lastRenderedPageBreak/>
         <w:t>isEnd</w:t>
       </w:r>
       <w:r>
@@ -1275,6 +1123,7 @@
         <w:rPr>
           <w:noProof/>
         </w:rPr>
+        <w:lastRenderedPageBreak/>
         <w:drawing>
           <wp:inline distT="0" distB="0" distL="0" distR="0" wp14:anchorId="021C10FF" wp14:editId="5B768EC4">
             <wp:extent cx="5532120" cy="1485900"/>
@@ -1684,7 +1533,6 @@
           <w:highlight w:val="lightGray"/>
           <w:lang w:val="en-US"/>
         </w:rPr>
-        <w:lastRenderedPageBreak/>
         <w:t>showRightAns</w:t>
       </w:r>
       <w:r>
@@ -1796,6 +1644,7 @@
           <w:szCs w:val="40"/>
           <w:lang w:val="ru-RU"/>
         </w:rPr>
+        <w:lastRenderedPageBreak/>
         <w:t>Прослушиватели</w:t>
       </w:r>
       <w:r>

</xml_diff>